<commit_message>
add reasoning on planning
</commit_message>
<xml_diff>
--- a/AIND-Planning-master/heuristic_analysis.docx
+++ b/AIND-Planning-master/heuristic_analysis.docx
@@ -11,7 +11,6 @@
           <w:szCs w:val="36"/>
         </w:rPr>
       </w:pPr>
-      <w:proofErr w:type="spellStart"/>
       <w:r>
         <w:rPr>
           <w:sz w:val="36"/>
@@ -19,7 +18,6 @@
         </w:rPr>
         <w:t>heuristic_analysis</w:t>
       </w:r>
-      <w:proofErr w:type="spellEnd"/>
     </w:p>
     <w:p>
       <w:pPr>
@@ -46,15 +44,7 @@
         <w:rPr>
           <w:sz w:val="48"/>
         </w:rPr>
-        <w:t>P</w:t>
-      </w:r>
-      <w:bookmarkStart w:id="0" w:name="_GoBack"/>
-      <w:bookmarkEnd w:id="0"/>
-      <w:r>
-        <w:rPr>
-          <w:sz w:val="48"/>
-        </w:rPr>
-        <w:t>art 1 - Planning problems</w:t>
+        <w:t>Part 1 - Planning problems</w:t>
       </w:r>
     </w:p>
     <w:p>
@@ -89,7 +79,6 @@
       <w:pPr>
         <w:pStyle w:val="Heading3"/>
       </w:pPr>
-      <w:proofErr w:type="spellStart"/>
       <w:r>
         <w:rPr>
           <w:rStyle w:val="s1"/>
@@ -100,28 +89,7 @@
         <w:rPr>
           <w:rStyle w:val="s1"/>
         </w:rPr>
-        <w:t>Solving</w:t>
-      </w:r>
-      <w:proofErr w:type="spellEnd"/>
-      <w:r>
-        <w:rPr>
-          <w:rStyle w:val="s1"/>
-        </w:rPr>
-        <w:t xml:space="preserve"> Air Cargo Problem 1 using </w:t>
-      </w:r>
-      <w:proofErr w:type="spellStart"/>
-      <w:r>
-        <w:rPr>
-          <w:rStyle w:val="s1"/>
-        </w:rPr>
-        <w:t>breadth_first_search</w:t>
-      </w:r>
-      <w:proofErr w:type="spellEnd"/>
-      <w:r>
-        <w:rPr>
-          <w:rStyle w:val="s1"/>
-        </w:rPr>
-        <w:t>...</w:t>
+        <w:t>Solving Air Cargo Problem 1 using breadth_first_search...</w:t>
       </w:r>
     </w:p>
     <w:p>
@@ -255,7 +223,6 @@
           <w:szCs w:val="17"/>
         </w:rPr>
       </w:pPr>
-      <w:proofErr w:type="spellStart"/>
       <w:r>
         <w:rPr>
           <w:rStyle w:val="s1"/>
@@ -266,28 +233,7 @@
         <w:rPr>
           <w:rStyle w:val="s1"/>
         </w:rPr>
-        <w:t>Solving</w:t>
-      </w:r>
-      <w:proofErr w:type="spellEnd"/>
-      <w:r>
-        <w:rPr>
-          <w:rStyle w:val="s1"/>
-        </w:rPr>
-        <w:t xml:space="preserve"> Air Cargo Problem 1 using </w:t>
-      </w:r>
-      <w:proofErr w:type="spellStart"/>
-      <w:r>
-        <w:rPr>
-          <w:rStyle w:val="s1"/>
-        </w:rPr>
-        <w:t>depth_first_graph_search</w:t>
-      </w:r>
-      <w:proofErr w:type="spellEnd"/>
-      <w:r>
-        <w:rPr>
-          <w:rStyle w:val="s1"/>
-        </w:rPr>
-        <w:t>...</w:t>
+        <w:t>Solving Air Cargo Problem 1 using depth_first_graph_search...</w:t>
       </w:r>
     </w:p>
     <w:p>
@@ -467,33 +413,11 @@
           <w:szCs w:val="17"/>
         </w:rPr>
       </w:pPr>
-      <w:proofErr w:type="spellStart"/>
-      <w:r>
-        <w:rPr>
-          <w:rStyle w:val="s1"/>
-        </w:rPr>
-        <w:t>C.Solving</w:t>
-      </w:r>
-      <w:proofErr w:type="spellEnd"/>
-      <w:r>
-        <w:rPr>
-          <w:rStyle w:val="s1"/>
-        </w:rPr>
-        <w:t xml:space="preserve"> Air Cargo Problem 1 using </w:t>
-      </w:r>
-      <w:proofErr w:type="spellStart"/>
-      <w:r>
-        <w:rPr>
-          <w:rStyle w:val="s1"/>
-        </w:rPr>
-        <w:t>uniform_cost_search</w:t>
-      </w:r>
-      <w:proofErr w:type="spellEnd"/>
-      <w:r>
-        <w:rPr>
-          <w:rStyle w:val="s1"/>
-        </w:rPr>
-        <w:t>...</w:t>
+      <w:r>
+        <w:rPr>
+          <w:rStyle w:val="s1"/>
+        </w:rPr>
+        <w:t>C.Solving Air Cargo Problem 1 using uniform_cost_search...</w:t>
       </w:r>
     </w:p>
     <w:p>
@@ -618,13 +542,7 @@
     </w:p>
     <w:p>
       <w:r>
-        <w:t xml:space="preserve">Can find </w:t>
-      </w:r>
-      <w:r>
-        <w:t xml:space="preserve">an </w:t>
-      </w:r>
-      <w:r>
-        <w:t>optimal solution.</w:t>
+        <w:t>Can find an optimal solution.</w:t>
       </w:r>
     </w:p>
     <w:p/>
@@ -645,33 +563,11 @@
           <w:szCs w:val="17"/>
         </w:rPr>
       </w:pPr>
-      <w:proofErr w:type="spellStart"/>
-      <w:r>
-        <w:rPr>
-          <w:rStyle w:val="s1"/>
-        </w:rPr>
-        <w:t>A.Solving</w:t>
-      </w:r>
-      <w:proofErr w:type="spellEnd"/>
-      <w:r>
-        <w:rPr>
-          <w:rStyle w:val="s1"/>
-        </w:rPr>
-        <w:t xml:space="preserve"> Air Cargo Problem 2 using </w:t>
-      </w:r>
-      <w:proofErr w:type="spellStart"/>
-      <w:r>
-        <w:rPr>
-          <w:rStyle w:val="s1"/>
-        </w:rPr>
-        <w:t>breadth_first_search</w:t>
-      </w:r>
-      <w:proofErr w:type="spellEnd"/>
-      <w:r>
-        <w:rPr>
-          <w:rStyle w:val="s1"/>
-        </w:rPr>
-        <w:t>...</w:t>
+      <w:r>
+        <w:rPr>
+          <w:rStyle w:val="s1"/>
+        </w:rPr>
+        <w:t>A.Solving Air Cargo Problem 2 using breadth_first_search...</w:t>
       </w:r>
     </w:p>
     <w:p>
@@ -800,25 +696,12 @@
       <w:pPr>
         <w:pStyle w:val="Heading3"/>
       </w:pPr>
-      <w:proofErr w:type="spellStart"/>
       <w:r>
         <w:lastRenderedPageBreak/>
         <w:t>B.</w:t>
       </w:r>
       <w:r>
-        <w:t>Solving</w:t>
-      </w:r>
-      <w:proofErr w:type="spellEnd"/>
-      <w:r>
-        <w:t xml:space="preserve"> Air Cargo Problem 2 using </w:t>
-      </w:r>
-      <w:proofErr w:type="spellStart"/>
-      <w:r>
-        <w:t>depth_first_graph_search</w:t>
-      </w:r>
-      <w:proofErr w:type="spellEnd"/>
-      <w:r>
-        <w:t>...</w:t>
+        <w:t>Solving Air Cargo Problem 2 using depth_first_graph_search...</w:t>
       </w:r>
     </w:p>
     <w:p>
@@ -956,33 +839,11 @@
       <w:pPr>
         <w:pStyle w:val="Heading3"/>
       </w:pPr>
-      <w:proofErr w:type="spellStart"/>
-      <w:r>
-        <w:rPr>
-          <w:rStyle w:val="s1"/>
-        </w:rPr>
-        <w:t>C.Solving</w:t>
-      </w:r>
-      <w:proofErr w:type="spellEnd"/>
-      <w:r>
-        <w:rPr>
-          <w:rStyle w:val="s1"/>
-        </w:rPr>
-        <w:t xml:space="preserve"> Air Cargo Problem 2 using </w:t>
-      </w:r>
-      <w:proofErr w:type="spellStart"/>
-      <w:r>
-        <w:rPr>
-          <w:rStyle w:val="s1"/>
-        </w:rPr>
-        <w:t>uniform_cost_search</w:t>
-      </w:r>
-      <w:proofErr w:type="spellEnd"/>
-      <w:r>
-        <w:rPr>
-          <w:rStyle w:val="s1"/>
-        </w:rPr>
-        <w:t>...</w:t>
+      <w:r>
+        <w:rPr>
+          <w:rStyle w:val="s1"/>
+        </w:rPr>
+        <w:t>C.Solving Air Cargo Problem 2 using uniform_cost_search...</w:t>
       </w:r>
     </w:p>
     <w:p>
@@ -1132,33 +993,11 @@
           <w:szCs w:val="17"/>
         </w:rPr>
       </w:pPr>
-      <w:proofErr w:type="spellStart"/>
-      <w:r>
-        <w:rPr>
-          <w:rStyle w:val="s1"/>
-        </w:rPr>
-        <w:t>A.Solving</w:t>
-      </w:r>
-      <w:proofErr w:type="spellEnd"/>
-      <w:r>
-        <w:rPr>
-          <w:rStyle w:val="s1"/>
-        </w:rPr>
-        <w:t xml:space="preserve"> Air Cargo Problem 3 using </w:t>
-      </w:r>
-      <w:proofErr w:type="spellStart"/>
-      <w:r>
-        <w:rPr>
-          <w:rStyle w:val="s1"/>
-        </w:rPr>
-        <w:t>breadth_first_search</w:t>
-      </w:r>
-      <w:proofErr w:type="spellEnd"/>
-      <w:r>
-        <w:rPr>
-          <w:rStyle w:val="s1"/>
-        </w:rPr>
-        <w:t>...</w:t>
+      <w:r>
+        <w:rPr>
+          <w:rStyle w:val="s1"/>
+        </w:rPr>
+        <w:t>A.Solving Air Cargo Problem 3 using breadth_first_search...</w:t>
       </w:r>
     </w:p>
     <w:p>
@@ -1292,24 +1131,11 @@
       <w:pPr>
         <w:pStyle w:val="Heading3"/>
       </w:pPr>
-      <w:proofErr w:type="spellStart"/>
       <w:r>
         <w:t>B.</w:t>
       </w:r>
       <w:r>
-        <w:t>Solving</w:t>
-      </w:r>
-      <w:proofErr w:type="spellEnd"/>
-      <w:r>
-        <w:t xml:space="preserve"> Air Cargo Problem 3 using </w:t>
-      </w:r>
-      <w:proofErr w:type="spellStart"/>
-      <w:r>
-        <w:t>depth_first_graph_search</w:t>
-      </w:r>
-      <w:proofErr w:type="spellEnd"/>
-      <w:r>
-        <w:t>...</w:t>
+        <w:t>Solving Air Cargo Problem 3 using depth_first_graph_search...</w:t>
       </w:r>
     </w:p>
     <w:p>
@@ -1456,33 +1282,11 @@
           <w:szCs w:val="17"/>
         </w:rPr>
       </w:pPr>
-      <w:proofErr w:type="spellStart"/>
-      <w:r>
-        <w:rPr>
-          <w:rStyle w:val="s1"/>
-        </w:rPr>
-        <w:t>C.Solving</w:t>
-      </w:r>
-      <w:proofErr w:type="spellEnd"/>
-      <w:r>
-        <w:rPr>
-          <w:rStyle w:val="s1"/>
-        </w:rPr>
-        <w:t xml:space="preserve"> Air Cargo Problem 3 using </w:t>
-      </w:r>
-      <w:proofErr w:type="spellStart"/>
-      <w:r>
-        <w:rPr>
-          <w:rStyle w:val="s1"/>
-        </w:rPr>
-        <w:t>uniform_cost_search</w:t>
-      </w:r>
-      <w:proofErr w:type="spellEnd"/>
-      <w:r>
-        <w:rPr>
-          <w:rStyle w:val="s1"/>
-        </w:rPr>
-        <w:t>...</w:t>
+      <w:r>
+        <w:rPr>
+          <w:rStyle w:val="s1"/>
+        </w:rPr>
+        <w:t>C.Solving Air Cargo Problem 3 using uniform_cost_search...</w:t>
       </w:r>
     </w:p>
     <w:p>
@@ -1672,53 +1476,11 @@
           <w:szCs w:val="17"/>
         </w:rPr>
       </w:pPr>
-      <w:proofErr w:type="spellStart"/>
-      <w:r>
-        <w:rPr>
-          <w:rStyle w:val="s1"/>
-        </w:rPr>
-        <w:t>A.</w:t>
-      </w:r>
-      <w:r>
-        <w:rPr>
-          <w:rStyle w:val="s1"/>
-        </w:rPr>
-        <w:t>Solving</w:t>
-      </w:r>
-      <w:proofErr w:type="spellEnd"/>
-      <w:r>
-        <w:rPr>
-          <w:rStyle w:val="s1"/>
-        </w:rPr>
-        <w:t xml:space="preserve"> Air Cargo Problem 1 using </w:t>
-      </w:r>
-      <w:proofErr w:type="spellStart"/>
-      <w:r>
-        <w:rPr>
-          <w:rStyle w:val="s1"/>
-        </w:rPr>
-        <w:t>astar_search</w:t>
-      </w:r>
-      <w:proofErr w:type="spellEnd"/>
-      <w:r>
-        <w:rPr>
-          <w:rStyle w:val="s1"/>
-        </w:rPr>
-        <w:t xml:space="preserve"> with </w:t>
-      </w:r>
-      <w:proofErr w:type="spellStart"/>
-      <w:r>
-        <w:rPr>
-          <w:rStyle w:val="s1"/>
-        </w:rPr>
-        <w:t>h_ignore_preconditions</w:t>
-      </w:r>
-      <w:proofErr w:type="spellEnd"/>
-      <w:r>
-        <w:rPr>
-          <w:rStyle w:val="s1"/>
-        </w:rPr>
-        <w:t>...</w:t>
+      <w:r>
+        <w:rPr>
+          <w:rStyle w:val="s1"/>
+        </w:rPr>
+        <w:t>A.Solving Air Cargo Problem 1 using astar_search with h_ignore_preconditions...</w:t>
       </w:r>
     </w:p>
     <w:p>
@@ -1860,7 +1622,6 @@
           <w:szCs w:val="17"/>
         </w:rPr>
       </w:pPr>
-      <w:proofErr w:type="spellStart"/>
       <w:r>
         <w:t>B.</w:t>
       </w:r>
@@ -1868,42 +1629,7 @@
         <w:rPr>
           <w:rStyle w:val="s1"/>
         </w:rPr>
-        <w:t>Solving</w:t>
-      </w:r>
-      <w:proofErr w:type="spellEnd"/>
-      <w:r>
-        <w:rPr>
-          <w:rStyle w:val="s1"/>
-        </w:rPr>
-        <w:t xml:space="preserve"> Air Cargo Problem 1 using </w:t>
-      </w:r>
-      <w:proofErr w:type="spellStart"/>
-      <w:r>
-        <w:rPr>
-          <w:rStyle w:val="s1"/>
-        </w:rPr>
-        <w:t>astar_search</w:t>
-      </w:r>
-      <w:proofErr w:type="spellEnd"/>
-      <w:r>
-        <w:rPr>
-          <w:rStyle w:val="s1"/>
-        </w:rPr>
-        <w:t xml:space="preserve"> with </w:t>
-      </w:r>
-      <w:proofErr w:type="spellStart"/>
-      <w:r>
-        <w:rPr>
-          <w:rStyle w:val="s1"/>
-        </w:rPr>
-        <w:t>h_pg_levelsum</w:t>
-      </w:r>
-      <w:proofErr w:type="spellEnd"/>
-      <w:r>
-        <w:rPr>
-          <w:rStyle w:val="s1"/>
-        </w:rPr>
-        <w:t>...</w:t>
+        <w:t>Solving Air Cargo Problem 1 using astar_search with h_pg_levelsum...</w:t>
       </w:r>
     </w:p>
     <w:p>
@@ -2060,7 +1786,6 @@
           <w:szCs w:val="17"/>
         </w:rPr>
       </w:pPr>
-      <w:proofErr w:type="spellStart"/>
       <w:r>
         <w:t>A.</w:t>
       </w:r>
@@ -2068,42 +1793,7 @@
         <w:rPr>
           <w:rStyle w:val="s1"/>
         </w:rPr>
-        <w:t>Solving</w:t>
-      </w:r>
-      <w:proofErr w:type="spellEnd"/>
-      <w:r>
-        <w:rPr>
-          <w:rStyle w:val="s1"/>
-        </w:rPr>
-        <w:t xml:space="preserve"> Air Cargo Problem 2 using </w:t>
-      </w:r>
-      <w:proofErr w:type="spellStart"/>
-      <w:r>
-        <w:rPr>
-          <w:rStyle w:val="s1"/>
-        </w:rPr>
-        <w:t>astar_search</w:t>
-      </w:r>
-      <w:proofErr w:type="spellEnd"/>
-      <w:r>
-        <w:rPr>
-          <w:rStyle w:val="s1"/>
-        </w:rPr>
-        <w:t xml:space="preserve"> with </w:t>
-      </w:r>
-      <w:proofErr w:type="spellStart"/>
-      <w:r>
-        <w:rPr>
-          <w:rStyle w:val="s1"/>
-        </w:rPr>
-        <w:t>h_ignore_preconditions</w:t>
-      </w:r>
-      <w:proofErr w:type="spellEnd"/>
-      <w:r>
-        <w:rPr>
-          <w:rStyle w:val="s1"/>
-        </w:rPr>
-        <w:t>...</w:t>
+        <w:t>Solving Air Cargo Problem 2 using astar_search with h_ignore_preconditions...</w:t>
       </w:r>
     </w:p>
     <w:p>
@@ -2245,53 +1935,11 @@
           <w:szCs w:val="17"/>
         </w:rPr>
       </w:pPr>
-      <w:proofErr w:type="spellStart"/>
-      <w:r>
-        <w:rPr>
-          <w:rStyle w:val="s1"/>
-        </w:rPr>
-        <w:t>B.</w:t>
-      </w:r>
-      <w:r>
-        <w:rPr>
-          <w:rStyle w:val="s1"/>
-        </w:rPr>
-        <w:t>Solving</w:t>
-      </w:r>
-      <w:proofErr w:type="spellEnd"/>
-      <w:r>
-        <w:rPr>
-          <w:rStyle w:val="s1"/>
-        </w:rPr>
-        <w:t xml:space="preserve"> Air Cargo Problem 2 using </w:t>
-      </w:r>
-      <w:proofErr w:type="spellStart"/>
-      <w:r>
-        <w:rPr>
-          <w:rStyle w:val="s1"/>
-        </w:rPr>
-        <w:t>astar_search</w:t>
-      </w:r>
-      <w:proofErr w:type="spellEnd"/>
-      <w:r>
-        <w:rPr>
-          <w:rStyle w:val="s1"/>
-        </w:rPr>
-        <w:t xml:space="preserve"> with </w:t>
-      </w:r>
-      <w:proofErr w:type="spellStart"/>
-      <w:r>
-        <w:rPr>
-          <w:rStyle w:val="s1"/>
-        </w:rPr>
-        <w:t>h_pg_levelsum</w:t>
-      </w:r>
-      <w:proofErr w:type="spellEnd"/>
-      <w:r>
-        <w:rPr>
-          <w:rStyle w:val="s1"/>
-        </w:rPr>
-        <w:t>...</w:t>
+      <w:r>
+        <w:rPr>
+          <w:rStyle w:val="s1"/>
+        </w:rPr>
+        <w:t>B.Solving Air Cargo Problem 2 using astar_search with h_pg_levelsum...</w:t>
       </w:r>
     </w:p>
     <w:p>
@@ -2464,35 +2112,7 @@
         <w:rPr>
           <w:rStyle w:val="s1"/>
         </w:rPr>
-        <w:t xml:space="preserve">Solving Air Cargo Problem 3 using </w:t>
-      </w:r>
-      <w:proofErr w:type="spellStart"/>
-      <w:r>
-        <w:rPr>
-          <w:rStyle w:val="s1"/>
-        </w:rPr>
-        <w:t>astar_search</w:t>
-      </w:r>
-      <w:proofErr w:type="spellEnd"/>
-      <w:r>
-        <w:rPr>
-          <w:rStyle w:val="s1"/>
-        </w:rPr>
-        <w:t xml:space="preserve"> with </w:t>
-      </w:r>
-      <w:proofErr w:type="spellStart"/>
-      <w:r>
-        <w:rPr>
-          <w:rStyle w:val="s1"/>
-        </w:rPr>
-        <w:t>h_ignore_preconditions</w:t>
-      </w:r>
-      <w:proofErr w:type="spellEnd"/>
-      <w:r>
-        <w:rPr>
-          <w:rStyle w:val="s1"/>
-        </w:rPr>
-        <w:t>...</w:t>
+        <w:t>Solving Air Cargo Problem 3 using astar_search with h_ignore_preconditions...</w:t>
       </w:r>
     </w:p>
     <w:p>
@@ -2638,7 +2258,6 @@
           <w:lang w:val="en-US"/>
         </w:rPr>
       </w:pPr>
-      <w:proofErr w:type="spellStart"/>
       <w:r>
         <w:rPr>
           <w:color w:val="auto"/>
@@ -2651,15 +2270,7 @@
           <w:color w:val="auto"/>
           <w:lang w:val="en-US"/>
         </w:rPr>
-        <w:t>Takes</w:t>
-      </w:r>
-      <w:proofErr w:type="spellEnd"/>
-      <w:r>
-        <w:rPr>
-          <w:color w:val="auto"/>
-          <w:lang w:val="en-US"/>
-        </w:rPr>
-        <w:t xml:space="preserve"> longer than 10 minutes</w:t>
+        <w:t>Takes longer than 10 minutes</w:t>
       </w:r>
       <w:r>
         <w:rPr>
@@ -3650,6 +3261,9 @@
         </w:tc>
       </w:tr>
       <w:tr>
+        <w:trPr>
+          <w:trHeight w:val="297"/>
+        </w:trPr>
         <w:tc>
           <w:tcPr>
             <w:tcW w:w="1295" w:type="dxa"/>
@@ -5141,10 +4755,7 @@
         <w:ind w:left="720"/>
       </w:pPr>
       <w:r>
-        <w:t xml:space="preserve">For problem 2, it looks like the best heuristics is </w:t>
-      </w:r>
-      <w:r>
-        <w:t>i</w:t>
+        <w:t>For problem 2, it looks like the best heuristics is i</w:t>
       </w:r>
       <w:r>
         <w:t>gnore preconditions</w:t>
@@ -5163,13 +4774,78 @@
         <w:ind w:left="720"/>
       </w:pPr>
       <w:r>
-        <w:t xml:space="preserve">For problem 3, I failed to get results for level sum, because it takes more than 10 minutes to finish. P3-ignore takes much longer time than P3-DFS. </w:t>
+        <w:t>For problem 3, I failed to get results for level sum, because it takes more than 10 minutes to finish. P3-ignore take</w:t>
+      </w:r>
+      <w:r>
+        <w:t>s much l</w:t>
+      </w:r>
+      <w:r>
+        <w:t>onger time than P3-DFS, but P3-DFS cannot find an optimal solution for problem 3.</w:t>
       </w:r>
     </w:p>
     <w:p>
       <w:pPr>
         <w:ind w:left="720"/>
       </w:pPr>
+    </w:p>
+    <w:p>
+      <w:pPr>
+        <w:pStyle w:val="ListParagraph"/>
+        <w:numPr>
+          <w:ilvl w:val="0"/>
+          <w:numId w:val="3"/>
+        </w:numPr>
+      </w:pPr>
+      <w:r>
+        <w:t xml:space="preserve">An accurate heuristic needs fewer node expansion than a less accurate one, but </w:t>
+      </w:r>
+      <w:r>
+        <w:t>requires more time to compute.</w:t>
+      </w:r>
+      <w:r>
+        <w:t xml:space="preserve"> For example, based on the statistics above, ignore-precondition heuristics is less accurate than level-sum heuristics, takes fewer time to compute and requires more node expansion.</w:t>
+      </w:r>
+    </w:p>
+    <w:p>
+      <w:pPr>
+        <w:pStyle w:val="ListParagraph"/>
+        <w:numPr>
+          <w:ilvl w:val="0"/>
+          <w:numId w:val="3"/>
+        </w:numPr>
+      </w:pPr>
+      <w:r>
+        <w:t>DFS can’t guarantee an optimal plan</w:t>
+      </w:r>
+    </w:p>
+    <w:p>
+      <w:pPr>
+        <w:pStyle w:val="ListParagraph"/>
+        <w:numPr>
+          <w:ilvl w:val="0"/>
+          <w:numId w:val="3"/>
+        </w:numPr>
+      </w:pPr>
+      <w:r>
+        <w:t>BFS can find an optimal plan, but it also requires more time and node expansion.</w:t>
+      </w:r>
+    </w:p>
+    <w:p>
+      <w:pPr>
+        <w:pStyle w:val="ListParagraph"/>
+        <w:numPr>
+          <w:ilvl w:val="0"/>
+          <w:numId w:val="3"/>
+        </w:numPr>
+      </w:pPr>
+      <w:r>
+        <w:t>Uniform cost takes almost same amount of</w:t>
+      </w:r>
+      <w:r>
+        <w:t xml:space="preserve"> time and node expansion as BFS, but it can find an optimal plan.</w:t>
+      </w:r>
+      <w:bookmarkStart w:id="0" w:name="_GoBack"/>
+      <w:bookmarkEnd w:id="0"/>
     </w:p>
     <w:p/>
     <w:sectPr>
@@ -5271,6 +4947,119 @@
     </w:lvl>
   </w:abstractNum>
   <w:abstractNum w:abstractNumId="1">
+    <w:nsid w:val="48260E68"/>
+    <w:multiLevelType w:val="hybridMultilevel"/>
+    <w:tmpl w:val="B948A9F4"/>
+    <w:lvl w:ilvl="0" w:tplc="08090001">
+      <w:start w:val="1"/>
+      <w:numFmt w:val="bullet"/>
+      <w:lvlText w:val=""/>
+      <w:lvlJc w:val="left"/>
+      <w:pPr>
+        <w:ind w:left="1440" w:hanging="360"/>
+      </w:pPr>
+      <w:rPr>
+        <w:rFonts w:ascii="Symbol" w:hAnsi="Symbol" w:hint="default"/>
+      </w:rPr>
+    </w:lvl>
+    <w:lvl w:ilvl="1" w:tplc="08090003" w:tentative="1">
+      <w:start w:val="1"/>
+      <w:numFmt w:val="bullet"/>
+      <w:lvlText w:val="o"/>
+      <w:lvlJc w:val="left"/>
+      <w:pPr>
+        <w:ind w:left="2160" w:hanging="360"/>
+      </w:pPr>
+      <w:rPr>
+        <w:rFonts w:ascii="Courier New" w:hAnsi="Courier New" w:cs="Courier New" w:hint="default"/>
+      </w:rPr>
+    </w:lvl>
+    <w:lvl w:ilvl="2" w:tplc="08090005" w:tentative="1">
+      <w:start w:val="1"/>
+      <w:numFmt w:val="bullet"/>
+      <w:lvlText w:val=""/>
+      <w:lvlJc w:val="left"/>
+      <w:pPr>
+        <w:ind w:left="2880" w:hanging="360"/>
+      </w:pPr>
+      <w:rPr>
+        <w:rFonts w:ascii="Wingdings" w:hAnsi="Wingdings" w:hint="default"/>
+      </w:rPr>
+    </w:lvl>
+    <w:lvl w:ilvl="3" w:tplc="08090001" w:tentative="1">
+      <w:start w:val="1"/>
+      <w:numFmt w:val="bullet"/>
+      <w:lvlText w:val=""/>
+      <w:lvlJc w:val="left"/>
+      <w:pPr>
+        <w:ind w:left="3600" w:hanging="360"/>
+      </w:pPr>
+      <w:rPr>
+        <w:rFonts w:ascii="Symbol" w:hAnsi="Symbol" w:hint="default"/>
+      </w:rPr>
+    </w:lvl>
+    <w:lvl w:ilvl="4" w:tplc="08090003" w:tentative="1">
+      <w:start w:val="1"/>
+      <w:numFmt w:val="bullet"/>
+      <w:lvlText w:val="o"/>
+      <w:lvlJc w:val="left"/>
+      <w:pPr>
+        <w:ind w:left="4320" w:hanging="360"/>
+      </w:pPr>
+      <w:rPr>
+        <w:rFonts w:ascii="Courier New" w:hAnsi="Courier New" w:cs="Courier New" w:hint="default"/>
+      </w:rPr>
+    </w:lvl>
+    <w:lvl w:ilvl="5" w:tplc="08090005" w:tentative="1">
+      <w:start w:val="1"/>
+      <w:numFmt w:val="bullet"/>
+      <w:lvlText w:val=""/>
+      <w:lvlJc w:val="left"/>
+      <w:pPr>
+        <w:ind w:left="5040" w:hanging="360"/>
+      </w:pPr>
+      <w:rPr>
+        <w:rFonts w:ascii="Wingdings" w:hAnsi="Wingdings" w:hint="default"/>
+      </w:rPr>
+    </w:lvl>
+    <w:lvl w:ilvl="6" w:tplc="08090001" w:tentative="1">
+      <w:start w:val="1"/>
+      <w:numFmt w:val="bullet"/>
+      <w:lvlText w:val=""/>
+      <w:lvlJc w:val="left"/>
+      <w:pPr>
+        <w:ind w:left="5760" w:hanging="360"/>
+      </w:pPr>
+      <w:rPr>
+        <w:rFonts w:ascii="Symbol" w:hAnsi="Symbol" w:hint="default"/>
+      </w:rPr>
+    </w:lvl>
+    <w:lvl w:ilvl="7" w:tplc="08090003" w:tentative="1">
+      <w:start w:val="1"/>
+      <w:numFmt w:val="bullet"/>
+      <w:lvlText w:val="o"/>
+      <w:lvlJc w:val="left"/>
+      <w:pPr>
+        <w:ind w:left="6480" w:hanging="360"/>
+      </w:pPr>
+      <w:rPr>
+        <w:rFonts w:ascii="Courier New" w:hAnsi="Courier New" w:cs="Courier New" w:hint="default"/>
+      </w:rPr>
+    </w:lvl>
+    <w:lvl w:ilvl="8" w:tplc="08090005" w:tentative="1">
+      <w:start w:val="1"/>
+      <w:numFmt w:val="bullet"/>
+      <w:lvlText w:val=""/>
+      <w:lvlJc w:val="left"/>
+      <w:pPr>
+        <w:ind w:left="7200" w:hanging="360"/>
+      </w:pPr>
+      <w:rPr>
+        <w:rFonts w:ascii="Wingdings" w:hAnsi="Wingdings" w:hint="default"/>
+      </w:rPr>
+    </w:lvl>
+  </w:abstractNum>
+  <w:abstractNum w:abstractNumId="2">
     <w:nsid w:val="71AA4A91"/>
     <w:multiLevelType w:val="multilevel"/>
     <w:tmpl w:val="DAD84614"/>
@@ -5423,6 +5212,9 @@
     <w:abstractNumId w:val="0"/>
   </w:num>
   <w:num w:numId="2">
+    <w:abstractNumId w:val="2"/>
+  </w:num>
+  <w:num w:numId="3">
     <w:abstractNumId w:val="1"/>
   </w:num>
 </w:numbering>

</xml_diff>